<commit_message>
chore: add comments and remove redundancy
</commit_message>
<xml_diff>
--- a/Lab 2/Lab2.docx
+++ b/Lab 2/Lab2.docx
@@ -13,8 +13,8 @@
           <w:noProof/>
         </w:rPr>
         <w:drawing>
-          <wp:inline distT="0" distB="0" distL="0" distR="0" wp14:anchorId="09C06F4D" wp14:editId="367A953F">
-            <wp:extent cx="4695859" cy="2381267"/>
+          <wp:inline distT="0" distB="0" distL="0" distR="0" wp14:anchorId="78888665" wp14:editId="2898C1E9">
+            <wp:extent cx="4886361" cy="2762270"/>
             <wp:effectExtent l="0" t="0" r="9525" b="0"/>
             <wp:docPr id="1" name="Picture 1" descr="Text&#10;&#10;Description automatically generated"/>
             <wp:cNvGraphicFramePr>
@@ -36,7 +36,7 @@
                   <pic:spPr>
                     <a:xfrm>
                       <a:off x="0" y="0"/>
-                      <a:ext cx="4695859" cy="2381267"/>
+                      <a:ext cx="4886361" cy="2762270"/>
                     </a:xfrm>
                     <a:prstGeom prst="rect">
                       <a:avLst/>
@@ -68,6 +68,9 @@
     </w:p>
     <w:p>
       <w:r>
+        <w:rPr>
+          <w:noProof/>
+        </w:rPr>
         <w:drawing>
           <wp:inline distT="0" distB="0" distL="0" distR="0" wp14:anchorId="66CACC3B" wp14:editId="46E09E98">
             <wp:extent cx="5731510" cy="7471410"/>
@@ -107,6 +110,9 @@
     </w:p>
     <w:p>
       <w:r>
+        <w:rPr>
+          <w:noProof/>
+        </w:rPr>
         <w:lastRenderedPageBreak/>
         <w:drawing>
           <wp:inline distT="0" distB="0" distL="0" distR="0" wp14:anchorId="07BC071B" wp14:editId="53694D0E">
@@ -147,6 +153,9 @@
     </w:p>
     <w:p>
       <w:r>
+        <w:rPr>
+          <w:noProof/>
+        </w:rPr>
         <w:lastRenderedPageBreak/>
         <w:drawing>
           <wp:inline distT="0" distB="0" distL="0" distR="0" wp14:anchorId="75A5BBD7" wp14:editId="72242176">
@@ -187,6 +196,9 @@
     </w:p>
     <w:p>
       <w:r>
+        <w:rPr>
+          <w:noProof/>
+        </w:rPr>
         <w:lastRenderedPageBreak/>
         <w:drawing>
           <wp:inline distT="0" distB="0" distL="0" distR="0" wp14:anchorId="3976EDE2" wp14:editId="34A630A4">
@@ -227,6 +239,9 @@
     </w:p>
     <w:p>
       <w:r>
+        <w:rPr>
+          <w:noProof/>
+        </w:rPr>
         <w:lastRenderedPageBreak/>
         <w:drawing>
           <wp:inline distT="0" distB="0" distL="0" distR="0" wp14:anchorId="1C161FF3" wp14:editId="17D470B7">
@@ -267,6 +282,9 @@
     </w:p>
     <w:p>
       <w:r>
+        <w:rPr>
+          <w:noProof/>
+        </w:rPr>
         <w:lastRenderedPageBreak/>
         <w:drawing>
           <wp:inline distT="0" distB="0" distL="0" distR="0" wp14:anchorId="11DB01EB" wp14:editId="69818D70">
@@ -335,6 +353,14 @@
     </w:p>
     <w:p>
       <w:r>
+        <w:t>Redundant facts such as male and female is also removed as it is not used in the computation</w:t>
+      </w:r>
+    </w:p>
+    <w:p>
+      <w:r>
+        <w:rPr>
+          <w:noProof/>
+        </w:rPr>
         <w:drawing>
           <wp:inline distT="0" distB="0" distL="0" distR="0" wp14:anchorId="0981F598" wp14:editId="0A18025C">
             <wp:extent cx="5731510" cy="4431665"/>

</xml_diff>